<commit_message>
data viusalization now works with raw geojson. TODO: setup constant stream of map information from csv files
</commit_message>
<xml_diff>
--- a/Visualizations/Visualizations_Research.docx
+++ b/Visualizations/Visualizations_Research.docx
@@ -8,31 +8,16 @@
           <w:rFonts w:ascii="Times New Roman" w:eastAsia="Times New Roman" w:hAnsi="Times New Roman" w:cs="Times New Roman"/>
         </w:rPr>
       </w:pPr>
-      <w:r>
-        <w:fldChar w:fldCharType="begin"/>
-      </w:r>
-      <w:r>
-        <w:instrText xml:space="preserve"> HYPERLINK "https://leafletjs.com/examples/geojson/" </w:instrText>
-      </w:r>
-      <w:r>
-        <w:fldChar w:fldCharType="separate"/>
-      </w:r>
-      <w:r>
-        <w:rPr>
-          <w:rFonts w:ascii="Times New Roman" w:eastAsia="Times New Roman" w:hAnsi="Times New Roman" w:cs="Times New Roman"/>
-          <w:color w:val="0000FF"/>
-          <w:u w:val="single"/>
-        </w:rPr>
-        <w:t>https://leafletjs.com/examples/geojson/</w:t>
-      </w:r>
-      <w:r>
-        <w:rPr>
-          <w:rFonts w:ascii="Times New Roman" w:eastAsia="Times New Roman" w:hAnsi="Times New Roman" w:cs="Times New Roman"/>
-          <w:color w:val="0000FF"/>
-          <w:u w:val="single"/>
-        </w:rPr>
-        <w:fldChar w:fldCharType="end"/>
-      </w:r>
+      <w:hyperlink r:id="rId5" w:history="1">
+        <w:r>
+          <w:rPr>
+            <w:rFonts w:ascii="Times New Roman" w:eastAsia="Times New Roman" w:hAnsi="Times New Roman" w:cs="Times New Roman"/>
+            <w:color w:val="0000FF"/>
+            <w:u w:val="single"/>
+          </w:rPr>
+          <w:t>https://leafletjs.com/examples/geojson/</w:t>
+        </w:r>
+      </w:hyperlink>
     </w:p>
     <w:p/>
     <w:p>
@@ -41,7 +26,7 @@
           <w:rFonts w:ascii="Times New Roman" w:eastAsia="Times New Roman" w:hAnsi="Times New Roman" w:cs="Times New Roman"/>
         </w:rPr>
       </w:pPr>
-      <w:hyperlink r:id="rId5" w:history="1">
+      <w:hyperlink r:id="rId6" w:history="1">
         <w:r>
           <w:rPr>
             <w:rFonts w:ascii="Times New Roman" w:eastAsia="Times New Roman" w:hAnsi="Times New Roman" w:cs="Times New Roman"/>
@@ -59,7 +44,7 @@
           <w:rFonts w:ascii="Times New Roman" w:eastAsia="Times New Roman" w:hAnsi="Times New Roman" w:cs="Times New Roman"/>
         </w:rPr>
       </w:pPr>
-      <w:hyperlink r:id="rId6" w:history="1">
+      <w:hyperlink r:id="rId7" w:history="1">
         <w:r>
           <w:rPr>
             <w:rFonts w:ascii="Times New Roman" w:eastAsia="Times New Roman" w:hAnsi="Times New Roman" w:cs="Times New Roman"/>
@@ -72,7 +57,7 @@
     </w:p>
     <w:p/>
     <w:p>
-      <w:hyperlink r:id="rId7" w:history="1">
+      <w:hyperlink r:id="rId8" w:history="1">
         <w:r>
           <w:rPr>
             <w:rStyle w:val="Hyperlink"/>
@@ -90,17 +75,7 @@
     </w:p>
     <w:p>
       <w:r>
-        <w:t xml:space="preserve">python3 -m </w:t>
-      </w:r>
-      <w:proofErr w:type="spellStart"/>
-      <w:proofErr w:type="gramStart"/>
-      <w:r>
-        <w:t>http.server</w:t>
-      </w:r>
-      <w:proofErr w:type="spellEnd"/>
-      <w:proofErr w:type="gramEnd"/>
-      <w:r>
-        <w:t xml:space="preserve"> 9000</w:t>
+        <w:t>python3 -m http.server 9000</w:t>
       </w:r>
     </w:p>
     <w:p/>
@@ -112,7 +87,7 @@
       </w:r>
     </w:p>
     <w:p>
-      <w:hyperlink r:id="rId8" w:history="1">
+      <w:hyperlink r:id="rId9" w:history="1">
         <w:r>
           <w:rPr>
             <w:rStyle w:val="Hyperlink"/>
@@ -142,7 +117,7 @@
           <w:numId w:val="1"/>
         </w:numPr>
       </w:pPr>
-      <w:hyperlink r:id="rId9" w:history="1">
+      <w:hyperlink r:id="rId10" w:history="1">
         <w:r>
           <w:rPr>
             <w:rStyle w:val="Hyperlink"/>
@@ -159,7 +134,7 @@
           <w:numId w:val="1"/>
         </w:numPr>
       </w:pPr>
-      <w:hyperlink r:id="rId10" w:history="1">
+      <w:hyperlink r:id="rId11" w:history="1">
         <w:r>
           <w:rPr>
             <w:rStyle w:val="Hyperlink"/>
@@ -168,6 +143,63 @@
         </w:r>
       </w:hyperlink>
     </w:p>
+    <w:p/>
+    <w:p/>
+    <w:p/>
+    <w:p>
+      <w:r>
+        <w:rPr>
+          <w:b/>
+          <w:bCs/>
+        </w:rPr>
+        <w:t xml:space="preserve">Next Tasks </w:t>
+      </w:r>
+    </w:p>
+    <w:p>
+      <w:pPr>
+        <w:pStyle w:val="ListParagraph"/>
+        <w:numPr>
+          <w:ilvl w:val="0"/>
+          <w:numId w:val="2"/>
+        </w:numPr>
+      </w:pPr>
+      <w:r>
+        <w:t>Set up a pipeline which reads the csv data with the no. of cases/deaths and continuously writes the data into the geojson data</w:t>
+      </w:r>
+    </w:p>
+    <w:p>
+      <w:pPr>
+        <w:pStyle w:val="ListParagraph"/>
+        <w:numPr>
+          <w:ilvl w:val="0"/>
+          <w:numId w:val="2"/>
+        </w:numPr>
+      </w:pPr>
+      <w:r>
+        <w:t>Set up a function which constantly refreshes the map with different values</w:t>
+      </w:r>
+    </w:p>
+    <w:p>
+      <w:r>
+        <w:t xml:space="preserve"> </w:t>
+      </w:r>
+    </w:p>
+    <w:p/>
+    <w:p>
+      <w:pPr>
+        <w:rPr>
+          <w:b/>
+          <w:bCs/>
+        </w:rPr>
+      </w:pPr>
+      <w:r>
+        <w:rPr>
+          <w:b/>
+          <w:bCs/>
+        </w:rPr>
+        <w:t>Plug ins</w:t>
+      </w:r>
+    </w:p>
     <w:p>
       <w:pPr>
         <w:pStyle w:val="ListParagraph"/>
@@ -176,13 +208,11 @@
           <w:numId w:val="1"/>
         </w:numPr>
       </w:pPr>
+      <w:r>
+        <w:t>Leaflet Ajax</w:t>
+      </w:r>
       <w:bookmarkStart w:id="0" w:name="_GoBack"/>
       <w:bookmarkEnd w:id="0"/>
-    </w:p>
-    <w:p>
-      <w:r>
-        <w:t xml:space="preserve"> </w:t>
-      </w:r>
     </w:p>
     <w:sectPr>
       <w:pgSz w:w="12240" w:h="15840"/>
@@ -308,8 +338,100 @@
       </w:rPr>
     </w:lvl>
   </w:abstractNum>
+  <w:abstractNum w:abstractNumId="1" w15:restartNumberingAfterBreak="0">
+    <w:nsid w:val="2DC221FE"/>
+    <w:multiLevelType w:val="hybridMultilevel"/>
+    <w:tmpl w:val="1D9E8FE2"/>
+    <w:lvl w:ilvl="0" w:tplc="0409000F">
+      <w:start w:val="1"/>
+      <w:numFmt w:val="decimal"/>
+      <w:lvlText w:val="%1."/>
+      <w:lvlJc w:val="left"/>
+      <w:pPr>
+        <w:ind w:left="720" w:hanging="360"/>
+      </w:pPr>
+      <w:rPr>
+        <w:rFonts w:hint="default"/>
+      </w:rPr>
+    </w:lvl>
+    <w:lvl w:ilvl="1" w:tplc="04090019" w:tentative="1">
+      <w:start w:val="1"/>
+      <w:numFmt w:val="lowerLetter"/>
+      <w:lvlText w:val="%2."/>
+      <w:lvlJc w:val="left"/>
+      <w:pPr>
+        <w:ind w:left="1440" w:hanging="360"/>
+      </w:pPr>
+    </w:lvl>
+    <w:lvl w:ilvl="2" w:tplc="0409001B" w:tentative="1">
+      <w:start w:val="1"/>
+      <w:numFmt w:val="lowerRoman"/>
+      <w:lvlText w:val="%3."/>
+      <w:lvlJc w:val="right"/>
+      <w:pPr>
+        <w:ind w:left="2160" w:hanging="180"/>
+      </w:pPr>
+    </w:lvl>
+    <w:lvl w:ilvl="3" w:tplc="0409000F" w:tentative="1">
+      <w:start w:val="1"/>
+      <w:numFmt w:val="decimal"/>
+      <w:lvlText w:val="%4."/>
+      <w:lvlJc w:val="left"/>
+      <w:pPr>
+        <w:ind w:left="2880" w:hanging="360"/>
+      </w:pPr>
+    </w:lvl>
+    <w:lvl w:ilvl="4" w:tplc="04090019" w:tentative="1">
+      <w:start w:val="1"/>
+      <w:numFmt w:val="lowerLetter"/>
+      <w:lvlText w:val="%5."/>
+      <w:lvlJc w:val="left"/>
+      <w:pPr>
+        <w:ind w:left="3600" w:hanging="360"/>
+      </w:pPr>
+    </w:lvl>
+    <w:lvl w:ilvl="5" w:tplc="0409001B" w:tentative="1">
+      <w:start w:val="1"/>
+      <w:numFmt w:val="lowerRoman"/>
+      <w:lvlText w:val="%6."/>
+      <w:lvlJc w:val="right"/>
+      <w:pPr>
+        <w:ind w:left="4320" w:hanging="180"/>
+      </w:pPr>
+    </w:lvl>
+    <w:lvl w:ilvl="6" w:tplc="0409000F" w:tentative="1">
+      <w:start w:val="1"/>
+      <w:numFmt w:val="decimal"/>
+      <w:lvlText w:val="%7."/>
+      <w:lvlJc w:val="left"/>
+      <w:pPr>
+        <w:ind w:left="5040" w:hanging="360"/>
+      </w:pPr>
+    </w:lvl>
+    <w:lvl w:ilvl="7" w:tplc="04090019" w:tentative="1">
+      <w:start w:val="1"/>
+      <w:numFmt w:val="lowerLetter"/>
+      <w:lvlText w:val="%8."/>
+      <w:lvlJc w:val="left"/>
+      <w:pPr>
+        <w:ind w:left="5760" w:hanging="360"/>
+      </w:pPr>
+    </w:lvl>
+    <w:lvl w:ilvl="8" w:tplc="0409001B" w:tentative="1">
+      <w:start w:val="1"/>
+      <w:numFmt w:val="lowerRoman"/>
+      <w:lvlText w:val="%9."/>
+      <w:lvlJc w:val="right"/>
+      <w:pPr>
+        <w:ind w:left="6480" w:hanging="180"/>
+      </w:pPr>
+    </w:lvl>
+  </w:abstractNum>
   <w:num w:numId="1">
     <w:abstractNumId w:val="0"/>
+  </w:num>
+  <w:num w:numId="2">
+    <w:abstractNumId w:val="1"/>
   </w:num>
 </w:numbering>
 </file>

</xml_diff>